<commit_message>
add etc folder, unfinished bab 4
</commit_message>
<xml_diff>
--- a/11. Bab IV - Nested NER dalam Bahasa Indonesia.docx
+++ b/11. Bab IV - Nested NER dalam Bahasa Indonesia.docx
@@ -12047,13 +12047,7 @@
         <w:rPr>
           <w:lang w:val="en-US"/>
         </w:rPr>
-        <w:t xml:space="preserve"> txt</w:t>
-      </w:r>
-      <w:r>
-        <w:rPr>
-          <w:lang w:val="en-US"/>
-        </w:rPr>
-        <w:t xml:space="preserve"> yang </w:t>
+        <w:t xml:space="preserve"> txt yang </w:t>
       </w:r>
       <w:proofErr w:type="spellStart"/>
       <w:r>
@@ -12297,13 +12291,7 @@
         <w:rPr>
           <w:lang w:val="en-US"/>
         </w:rPr>
-        <w:t xml:space="preserve"> </w:t>
-      </w:r>
-      <w:r>
-        <w:rPr>
-          <w:lang w:val="en-US"/>
-        </w:rPr>
-        <w:t>“</w:t>
+        <w:t xml:space="preserve"> “</w:t>
       </w:r>
       <w:r>
         <w:rPr>
@@ -12357,25 +12345,7 @@
         <w:rPr>
           <w:lang w:val="en-US"/>
         </w:rPr>
-        <w:t xml:space="preserve"> </w:t>
-      </w:r>
-      <w:r>
-        <w:rPr>
-          <w:lang w:val="en-US"/>
-        </w:rPr>
-        <w:t>.</w:t>
-      </w:r>
-      <w:r>
-        <w:rPr>
-          <w:lang w:val="en-US"/>
-        </w:rPr>
-        <w:t xml:space="preserve"> </w:t>
-      </w:r>
-      <w:r>
-        <w:rPr>
-          <w:lang w:val="en-US"/>
-        </w:rPr>
-        <w:t>”</w:t>
+        <w:t xml:space="preserve"> . ”</w:t>
       </w:r>
       <w:r>
         <w:rPr>
@@ -13186,21 +13156,13 @@
         <w:rPr>
           <w:lang w:val="en-US"/>
         </w:rPr>
-        <w:t>entity (</w:t>
-      </w:r>
-      <w:proofErr w:type="spellStart"/>
-      <w:r>
-        <w:rPr>
-          <w:lang w:val="en-US"/>
-        </w:rPr>
-        <w:t>bisa</w:t>
-      </w:r>
-      <w:proofErr w:type="spellEnd"/>
-      <w:r>
-        <w:rPr>
-          <w:lang w:val="en-US"/>
-        </w:rPr>
-        <w:t xml:space="preserve"> juga chunk untuk  </w:t>
+        <w:t>entity</w:t>
+      </w:r>
+      <w:r>
+        <w:rPr>
+          <w:lang w:val="en-US"/>
+        </w:rPr>
+        <w:t xml:space="preserve">, I untuk </w:t>
       </w:r>
     </w:p>
     <w:p>
@@ -15760,10 +15722,7 @@
         <w:footnoteRef/>
       </w:r>
       <w:r>
-        <w:t xml:space="preserve"> </w:t>
-      </w:r>
-      <w:r>
-        <w:t>Amelinda Tjandra Dewi</w:t>
+        <w:t xml:space="preserve"> Amelinda Tjandra Dewi</w:t>
       </w:r>
       <w:r>
         <w:rPr>
@@ -15889,23 +15848,7 @@
           <w:iCs/>
           <w:lang w:val="en-US"/>
         </w:rPr>
-        <w:t>https://www.</w:t>
-      </w:r>
-      <w:r>
-        <w:rPr>
-          <w:i/>
-          <w:iCs/>
-          <w:lang w:val="en-US"/>
-        </w:rPr>
-        <w:t>CNNIndonesia</w:t>
-      </w:r>
-      <w:r>
-        <w:rPr>
-          <w:i/>
-          <w:iCs/>
-          <w:lang w:val="en-US"/>
-        </w:rPr>
-        <w:t>.com</w:t>
+        <w:t>https://www.CNNIndonesia.com</w:t>
       </w:r>
     </w:p>
   </w:footnote>
@@ -18736,6 +18679,7 @@
   <w:style w:type="character" w:default="1" w:styleId="DefaultParagraphFont">
     <w:name w:val="Default Paragraph Font"/>
     <w:uiPriority w:val="1"/>
+    <w:semiHidden/>
     <w:unhideWhenUsed/>
   </w:style>
   <w:style w:type="table" w:default="1" w:styleId="TableNormal">

</xml_diff>